<commit_message>
Diario e file per la prossima lezione
</commit_message>
<xml_diff>
--- a/4_Diari/Amos Haefliger/Diario 21-05-2025.docx
+++ b/4_Diari/Amos Haefliger/Diario 21-05-2025.docx
@@ -267,7 +267,13 @@
               <w:rPr>
                 <w:rFonts w:ascii="Arial" w:eastAsia="Arial" w:hAnsi="Arial" w:cs="Arial"/>
               </w:rPr>
-              <w:t xml:space="preserve">09:50 </w:t>
+              <w:t>09</w:t>
+            </w:r>
+            <w:r>
+              <w:rPr>
+                <w:rFonts w:ascii="Arial" w:eastAsia="Arial" w:hAnsi="Arial" w:cs="Arial"/>
+              </w:rPr>
+              <w:t xml:space="preserve">:50 </w:t>
             </w:r>
             <w:proofErr w:type="spellStart"/>
             <w:r>
@@ -313,7 +319,13 @@
               <w:rPr>
                 <w:rFonts w:ascii="Arial" w:eastAsia="Arial" w:hAnsi="Arial" w:cs="Arial"/>
               </w:rPr>
-              <w:t>11</w:t>
+              <w:t>1</w:t>
+            </w:r>
+            <w:r>
+              <w:rPr>
+                <w:rFonts w:ascii="Arial" w:eastAsia="Arial" w:hAnsi="Arial" w:cs="Arial"/>
+              </w:rPr>
+              <w:t>0</w:t>
             </w:r>
             <w:r>
               <w:rPr>
@@ -325,10 +337,22 @@
               <w:rPr>
                 <w:rFonts w:ascii="Arial" w:eastAsia="Arial" w:hAnsi="Arial" w:cs="Arial"/>
               </w:rPr>
-              <w:t xml:space="preserve">35 </w:t>
-            </w:r>
-            <w:bookmarkStart w:id="0" w:name="_GoBack"/>
-            <w:bookmarkEnd w:id="0"/>
+              <w:t xml:space="preserve">50 </w:t>
+            </w:r>
+            <w:proofErr w:type="spellStart"/>
+            <w:r>
+              <w:rPr>
+                <w:rFonts w:ascii="Arial" w:eastAsia="Arial" w:hAnsi="Arial" w:cs="Arial"/>
+              </w:rPr>
+              <w:t>Gantt</w:t>
+            </w:r>
+            <w:proofErr w:type="spellEnd"/>
+            <w:r>
+              <w:rPr>
+                <w:rFonts w:ascii="Arial" w:eastAsia="Arial" w:hAnsi="Arial" w:cs="Arial"/>
+              </w:rPr>
+              <w:t xml:space="preserve"> consuntivo</w:t>
+            </w:r>
           </w:p>
           <w:p>
             <w:pPr>
@@ -341,6 +365,74 @@
               <w:rPr>
                 <w:rFonts w:ascii="Arial" w:eastAsia="Arial" w:hAnsi="Arial" w:cs="Arial"/>
               </w:rPr>
+              <w:t xml:space="preserve">Dalle 10:50 fino alle 11:35 Differenze tra i due </w:t>
+            </w:r>
+            <w:proofErr w:type="spellStart"/>
+            <w:r>
+              <w:rPr>
+                <w:rFonts w:ascii="Arial" w:eastAsia="Arial" w:hAnsi="Arial" w:cs="Arial"/>
+              </w:rPr>
+              <w:t>gantt</w:t>
+            </w:r>
+            <w:proofErr w:type="spellEnd"/>
+          </w:p>
+          <w:p>
+            <w:pPr>
+              <w:spacing w:after="0" w:line="240" w:lineRule="auto"/>
+              <w:rPr>
+                <w:rFonts w:ascii="Arial" w:eastAsia="Arial" w:hAnsi="Arial" w:cs="Arial"/>
+              </w:rPr>
+            </w:pPr>
+            <w:r>
+              <w:rPr>
+                <w:rFonts w:ascii="Arial" w:eastAsia="Arial" w:hAnsi="Arial" w:cs="Arial"/>
+              </w:rPr>
+              <w:t>Dalle 12:30 fino alle 1</w:t>
+            </w:r>
+            <w:r>
+              <w:rPr>
+                <w:rFonts w:ascii="Arial" w:eastAsia="Arial" w:hAnsi="Arial" w:cs="Arial"/>
+              </w:rPr>
+              <w:t>3</w:t>
+            </w:r>
+            <w:r>
+              <w:rPr>
+                <w:rFonts w:ascii="Arial" w:eastAsia="Arial" w:hAnsi="Arial" w:cs="Arial"/>
+              </w:rPr>
+              <w:t>:</w:t>
+            </w:r>
+            <w:r>
+              <w:rPr>
+                <w:rFonts w:ascii="Arial" w:eastAsia="Arial" w:hAnsi="Arial" w:cs="Arial"/>
+              </w:rPr>
+              <w:t>30 Iniziato le considerazioni personali</w:t>
+            </w:r>
+          </w:p>
+          <w:p>
+            <w:pPr>
+              <w:spacing w:after="0" w:line="240" w:lineRule="auto"/>
+              <w:rPr>
+                <w:rFonts w:ascii="Arial" w:eastAsia="Arial" w:hAnsi="Arial" w:cs="Arial"/>
+              </w:rPr>
+            </w:pPr>
+            <w:r>
+              <w:rPr>
+                <w:rFonts w:ascii="Arial" w:eastAsia="Arial" w:hAnsi="Arial" w:cs="Arial"/>
+              </w:rPr>
+              <w:t>Dalle 13:30 fino alle 14:00 Sprint Review</w:t>
+            </w:r>
+          </w:p>
+          <w:p>
+            <w:pPr>
+              <w:spacing w:after="0" w:line="240" w:lineRule="auto"/>
+              <w:rPr>
+                <w:rFonts w:ascii="Arial" w:eastAsia="Arial" w:hAnsi="Arial" w:cs="Arial"/>
+              </w:rPr>
+            </w:pPr>
+            <w:r>
+              <w:rPr>
+                <w:rFonts w:ascii="Arial" w:eastAsia="Arial" w:hAnsi="Arial" w:cs="Arial"/>
+              </w:rPr>
               <w:t>Dalle 1</w:t>
             </w:r>
             <w:r>
@@ -371,13 +463,33 @@
               <w:rPr>
                 <w:rFonts w:ascii="Arial" w:eastAsia="Arial" w:hAnsi="Arial" w:cs="Arial"/>
               </w:rPr>
-              <w:t>5:15</w:t>
-            </w:r>
-            <w:r>
-              <w:rPr>
-                <w:rFonts w:ascii="Arial" w:eastAsia="Arial" w:hAnsi="Arial" w:cs="Arial"/>
-              </w:rPr>
-              <w:t xml:space="preserve"> </w:t>
+              <w:t>4</w:t>
+            </w:r>
+            <w:r>
+              <w:rPr>
+                <w:rFonts w:ascii="Arial" w:eastAsia="Arial" w:hAnsi="Arial" w:cs="Arial"/>
+              </w:rPr>
+              <w:t>:</w:t>
+            </w:r>
+            <w:r>
+              <w:rPr>
+                <w:rFonts w:ascii="Arial" w:eastAsia="Arial" w:hAnsi="Arial" w:cs="Arial"/>
+              </w:rPr>
+              <w:t xml:space="preserve">45 Modificato </w:t>
+            </w:r>
+            <w:proofErr w:type="spellStart"/>
+            <w:r>
+              <w:rPr>
+                <w:rFonts w:ascii="Arial" w:eastAsia="Arial" w:hAnsi="Arial" w:cs="Arial"/>
+              </w:rPr>
+              <w:t>gantt</w:t>
+            </w:r>
+            <w:proofErr w:type="spellEnd"/>
+            <w:r>
+              <w:rPr>
+                <w:rFonts w:ascii="Arial" w:eastAsia="Arial" w:hAnsi="Arial" w:cs="Arial"/>
+              </w:rPr>
+              <w:t xml:space="preserve"> consuntivo (per problema spiegato sotto)</w:t>
             </w:r>
           </w:p>
           <w:p>
@@ -391,19 +503,53 @@
               <w:rPr>
                 <w:rFonts w:ascii="Arial" w:eastAsia="Arial" w:hAnsi="Arial" w:cs="Arial"/>
               </w:rPr>
+              <w:t xml:space="preserve">Dalle 14:45 fino alle 15:30 Lavorato sulle considerazioni personali e Differenze tra i </w:t>
+            </w:r>
+            <w:proofErr w:type="spellStart"/>
+            <w:r>
+              <w:rPr>
+                <w:rFonts w:ascii="Arial" w:eastAsia="Arial" w:hAnsi="Arial" w:cs="Arial"/>
+              </w:rPr>
+              <w:t>gantt</w:t>
+            </w:r>
+            <w:proofErr w:type="spellEnd"/>
+          </w:p>
+          <w:p>
+            <w:pPr>
+              <w:spacing w:after="0" w:line="240" w:lineRule="auto"/>
+              <w:rPr>
+                <w:rFonts w:ascii="Arial" w:eastAsia="Arial" w:hAnsi="Arial" w:cs="Arial"/>
+              </w:rPr>
+            </w:pPr>
+            <w:r>
+              <w:rPr>
+                <w:rFonts w:ascii="Arial" w:eastAsia="Arial" w:hAnsi="Arial" w:cs="Arial"/>
+              </w:rPr>
               <w:t>Dalle 1</w:t>
             </w:r>
             <w:r>
               <w:rPr>
                 <w:rFonts w:ascii="Arial" w:eastAsia="Arial" w:hAnsi="Arial" w:cs="Arial"/>
               </w:rPr>
-              <w:t xml:space="preserve">5:15 </w:t>
-            </w:r>
-            <w:r>
-              <w:rPr>
-                <w:rFonts w:ascii="Arial" w:eastAsia="Arial" w:hAnsi="Arial" w:cs="Arial"/>
-              </w:rPr>
-              <w:t xml:space="preserve">fino alle 15:30 </w:t>
+              <w:t>5:</w:t>
+            </w:r>
+            <w:r>
+              <w:rPr>
+                <w:rFonts w:ascii="Arial" w:eastAsia="Arial" w:hAnsi="Arial" w:cs="Arial"/>
+              </w:rPr>
+              <w:t xml:space="preserve">30 </w:t>
+            </w:r>
+            <w:r>
+              <w:rPr>
+                <w:rFonts w:ascii="Arial" w:eastAsia="Arial" w:hAnsi="Arial" w:cs="Arial"/>
+              </w:rPr>
+              <w:t>fino alle 15:</w:t>
+            </w:r>
+            <w:r>
+              <w:rPr>
+                <w:rFonts w:ascii="Arial" w:eastAsia="Arial" w:hAnsi="Arial" w:cs="Arial"/>
+              </w:rPr>
+              <w:t>45 Diario</w:t>
             </w:r>
           </w:p>
         </w:tc>
@@ -492,7 +638,35 @@
               <w:rPr>
                 <w:rFonts w:ascii="Calibri" w:eastAsia="Calibri" w:hAnsi="Calibri" w:cs="Calibri"/>
               </w:rPr>
-              <w:t>Non ho riscontrato problemi</w:t>
+              <w:t xml:space="preserve">Ho fatto tutto il </w:t>
+            </w:r>
+            <w:proofErr w:type="spellStart"/>
+            <w:r>
+              <w:rPr>
+                <w:rFonts w:ascii="Calibri" w:eastAsia="Calibri" w:hAnsi="Calibri" w:cs="Calibri"/>
+              </w:rPr>
+              <w:t>gantt</w:t>
+            </w:r>
+            <w:proofErr w:type="spellEnd"/>
+            <w:r>
+              <w:rPr>
+                <w:rFonts w:ascii="Calibri" w:eastAsia="Calibri" w:hAnsi="Calibri" w:cs="Calibri"/>
+              </w:rPr>
+              <w:t xml:space="preserve"> consuntivo basandomi sulle ore reali (quindi un ora scolastica la calcolavo come 60 minuti) e ho dovuto modificare tutte le ore di ogni attività e modificare le differenze tra i </w:t>
+            </w:r>
+            <w:proofErr w:type="spellStart"/>
+            <w:r>
+              <w:rPr>
+                <w:rFonts w:ascii="Calibri" w:eastAsia="Calibri" w:hAnsi="Calibri" w:cs="Calibri"/>
+              </w:rPr>
+              <w:t>gantt</w:t>
+            </w:r>
+            <w:proofErr w:type="spellEnd"/>
+            <w:r>
+              <w:rPr>
+                <w:rFonts w:ascii="Calibri" w:eastAsia="Calibri" w:hAnsi="Calibri" w:cs="Calibri"/>
+              </w:rPr>
+              <w:t>, essendo che le ore che citavo non erano corrette</w:t>
             </w:r>
           </w:p>
         </w:tc>
@@ -577,6 +751,14 @@
                 <w:rFonts w:ascii="Calibri" w:eastAsia="Calibri" w:hAnsi="Calibri" w:cs="Calibri"/>
               </w:rPr>
             </w:pPr>
+            <w:r>
+              <w:rPr>
+                <w:rFonts w:ascii="Calibri" w:eastAsia="Calibri" w:hAnsi="Calibri" w:cs="Calibri"/>
+              </w:rPr>
+              <w:t>In ritardo</w:t>
+            </w:r>
+            <w:bookmarkStart w:id="0" w:name="_GoBack"/>
+            <w:bookmarkEnd w:id="0"/>
           </w:p>
         </w:tc>
       </w:tr>
@@ -657,6 +839,17 @@
             <w:pPr>
               <w:spacing w:after="0" w:line="240" w:lineRule="auto"/>
             </w:pPr>
+            <w:r>
+              <w:t xml:space="preserve">Considerazioni personali, finire il </w:t>
+            </w:r>
+            <w:proofErr w:type="spellStart"/>
+            <w:r>
+              <w:t>gantt</w:t>
+            </w:r>
+            <w:proofErr w:type="spellEnd"/>
+            <w:r>
+              <w:t xml:space="preserve"> con i diari di oggi dei miei compagni, Conclusione del progetto, mancanze conosciute (da fare con i miei compagni), glossario e abstract</w:t>
+            </w:r>
           </w:p>
         </w:tc>
       </w:tr>

</xml_diff>